<commit_message>
edited supplemental table legend
</commit_message>
<xml_diff>
--- a/reports/01_tropical_cyclones_educational_attainment_paper/words/01_PNAS/10_entire/01_first_submission/Supplemental Table_ 11 1 23.docx
+++ b/reports/01_tropical_cyclones_educational_attainment_paper/words/01_PNAS/10_entire/01_first_submission/Supplemental Table_ 11 1 23.docx
@@ -3593,7 +3593,23 @@
           <w:sz w:val="20"/>
           <w:szCs w:val="20"/>
         </w:rPr>
-        <w:t xml:space="preserve">Probability = Posterior probability of positive association </w:t>
+        <w:t>Probability = Posterior probability of positive</w:t>
+      </w:r>
+      <w:r>
+        <w:rPr>
+          <w:rFonts w:ascii="Arial" w:hAnsi="Arial" w:cs="Arial"/>
+          <w:sz w:val="20"/>
+          <w:szCs w:val="20"/>
+        </w:rPr>
+        <w:t>/negative</w:t>
+      </w:r>
+      <w:r>
+        <w:rPr>
+          <w:rFonts w:ascii="Arial" w:hAnsi="Arial" w:cs="Arial"/>
+          <w:sz w:val="20"/>
+          <w:szCs w:val="20"/>
+        </w:rPr>
+        <w:t xml:space="preserve"> association </w:t>
       </w:r>
     </w:p>
     <w:sectPr>

</xml_diff>

<commit_message>
Corrected posterior probability code and reports to reflect more decimal places
</commit_message>
<xml_diff>
--- a/reports/01_tropical_cyclones_educational_attainment_paper/words/01_PNAS/10_entire/01_first_submission/Supplemental Table_ 11 1 23.docx
+++ b/reports/01_tropical_cyclones_educational_attainment_paper/words/01_PNAS/10_entire/01_first_submission/Supplemental Table_ 11 1 23.docx
@@ -431,6 +431,15 @@
                 <w:sz w:val="20"/>
                 <w:szCs w:val="20"/>
               </w:rPr>
+              <w:t>.0</w:t>
+            </w:r>
+            <w:r>
+              <w:rPr>
+                <w:rFonts w:ascii="Arial" w:eastAsia="Times New Roman" w:hAnsi="Arial" w:cs="Arial"/>
+                <w:color w:val="000000"/>
+                <w:sz w:val="20"/>
+                <w:szCs w:val="20"/>
+              </w:rPr>
               <w:t>%</w:t>
             </w:r>
           </w:p>
@@ -480,6 +489,15 @@
                 <w:szCs w:val="20"/>
               </w:rPr>
               <w:t>50</w:t>
+            </w:r>
+            <w:r>
+              <w:rPr>
+                <w:rFonts w:ascii="Arial" w:eastAsia="Times New Roman" w:hAnsi="Arial" w:cs="Arial"/>
+                <w:color w:val="000000"/>
+                <w:sz w:val="20"/>
+                <w:szCs w:val="20"/>
+              </w:rPr>
+              <w:t>.0</w:t>
             </w:r>
             <w:r>
               <w:rPr>
@@ -580,6 +598,15 @@
                 <w:sz w:val="20"/>
                 <w:szCs w:val="20"/>
               </w:rPr>
+              <w:t>.0</w:t>
+            </w:r>
+            <w:r>
+              <w:rPr>
+                <w:rFonts w:ascii="Arial" w:eastAsia="Times New Roman" w:hAnsi="Arial" w:cs="Arial"/>
+                <w:color w:val="000000"/>
+                <w:sz w:val="20"/>
+                <w:szCs w:val="20"/>
+              </w:rPr>
               <w:t>%</w:t>
             </w:r>
           </w:p>
@@ -629,6 +656,15 @@
                 <w:szCs w:val="20"/>
               </w:rPr>
               <w:t>70</w:t>
+            </w:r>
+            <w:r>
+              <w:rPr>
+                <w:rFonts w:ascii="Arial" w:eastAsia="Times New Roman" w:hAnsi="Arial" w:cs="Arial"/>
+                <w:color w:val="000000"/>
+                <w:sz w:val="20"/>
+                <w:szCs w:val="20"/>
+              </w:rPr>
+              <w:t>.1</w:t>
             </w:r>
             <w:r>
               <w:rPr>
@@ -786,6 +822,15 @@
                 <w:sz w:val="20"/>
                 <w:szCs w:val="20"/>
               </w:rPr>
+              <w:t>.5</w:t>
+            </w:r>
+            <w:r>
+              <w:rPr>
+                <w:rFonts w:ascii="Arial" w:eastAsia="Times New Roman" w:hAnsi="Arial" w:cs="Arial"/>
+                <w:color w:val="000000"/>
+                <w:sz w:val="20"/>
+                <w:szCs w:val="20"/>
+              </w:rPr>
               <w:t>%</w:t>
             </w:r>
           </w:p>
@@ -880,6 +925,15 @@
                 <w:sz w:val="20"/>
                 <w:szCs w:val="20"/>
               </w:rPr>
+              <w:t>.3</w:t>
+            </w:r>
+            <w:r>
+              <w:rPr>
+                <w:rFonts w:ascii="Arial" w:eastAsia="Times New Roman" w:hAnsi="Arial" w:cs="Arial"/>
+                <w:color w:val="000000"/>
+                <w:sz w:val="20"/>
+                <w:szCs w:val="20"/>
+              </w:rPr>
               <w:t>%</w:t>
             </w:r>
           </w:p>
@@ -929,6 +983,15 @@
                 <w:szCs w:val="20"/>
               </w:rPr>
               <w:t>56</w:t>
+            </w:r>
+            <w:r>
+              <w:rPr>
+                <w:rFonts w:ascii="Arial" w:eastAsia="Times New Roman" w:hAnsi="Arial" w:cs="Arial"/>
+                <w:color w:val="000000"/>
+                <w:sz w:val="20"/>
+                <w:szCs w:val="20"/>
+              </w:rPr>
+              <w:t>.5</w:t>
             </w:r>
             <w:r>
               <w:rPr>
@@ -1029,6 +1092,15 @@
                 <w:sz w:val="20"/>
                 <w:szCs w:val="20"/>
               </w:rPr>
+              <w:t>.5</w:t>
+            </w:r>
+            <w:r>
+              <w:rPr>
+                <w:rFonts w:ascii="Arial" w:eastAsia="Times New Roman" w:hAnsi="Arial" w:cs="Arial"/>
+                <w:color w:val="000000"/>
+                <w:sz w:val="20"/>
+                <w:szCs w:val="20"/>
+              </w:rPr>
               <w:t>%</w:t>
             </w:r>
           </w:p>
@@ -1077,7 +1149,16 @@
                 <w:sz w:val="20"/>
                 <w:szCs w:val="20"/>
               </w:rPr>
-              <w:t>50</w:t>
+              <w:t>5</w:t>
+            </w:r>
+            <w:r>
+              <w:rPr>
+                <w:rFonts w:ascii="Arial" w:eastAsia="Times New Roman" w:hAnsi="Arial" w:cs="Arial"/>
+                <w:color w:val="000000"/>
+                <w:sz w:val="20"/>
+                <w:szCs w:val="20"/>
+              </w:rPr>
+              <w:t>2.2</w:t>
             </w:r>
             <w:r>
               <w:rPr>
@@ -1169,7 +1250,16 @@
                 <w:sz w:val="20"/>
                 <w:szCs w:val="20"/>
               </w:rPr>
-              <w:t>89</w:t>
+              <w:t>8</w:t>
+            </w:r>
+            <w:r>
+              <w:rPr>
+                <w:rFonts w:ascii="Arial" w:eastAsia="Times New Roman" w:hAnsi="Arial" w:cs="Arial"/>
+                <w:color w:val="000000"/>
+                <w:sz w:val="20"/>
+                <w:szCs w:val="20"/>
+              </w:rPr>
+              <w:t>8.8</w:t>
             </w:r>
             <w:r>
               <w:rPr>
@@ -1227,6 +1317,15 @@
                 <w:szCs w:val="20"/>
               </w:rPr>
               <w:t>64</w:t>
+            </w:r>
+            <w:r>
+              <w:rPr>
+                <w:rFonts w:ascii="Arial" w:eastAsia="Times New Roman" w:hAnsi="Arial" w:cs="Arial"/>
+                <w:color w:val="000000"/>
+                <w:sz w:val="20"/>
+                <w:szCs w:val="20"/>
+              </w:rPr>
+              <w:t>.0</w:t>
             </w:r>
             <w:r>
               <w:rPr>
@@ -1318,7 +1417,16 @@
                 <w:sz w:val="20"/>
                 <w:szCs w:val="20"/>
               </w:rPr>
-              <w:t>&gt;99.9</w:t>
+              <w:t>99.</w:t>
+            </w:r>
+            <w:r>
+              <w:rPr>
+                <w:rFonts w:ascii="Arial" w:eastAsia="Times New Roman" w:hAnsi="Arial" w:cs="Arial"/>
+                <w:color w:val="000000"/>
+                <w:sz w:val="20"/>
+                <w:szCs w:val="20"/>
+              </w:rPr>
+              <w:t>5</w:t>
             </w:r>
             <w:r>
               <w:rPr>
@@ -1376,6 +1484,15 @@
                 <w:szCs w:val="20"/>
               </w:rPr>
               <w:t>78</w:t>
+            </w:r>
+            <w:r>
+              <w:rPr>
+                <w:rFonts w:ascii="Arial" w:eastAsia="Times New Roman" w:hAnsi="Arial" w:cs="Arial"/>
+                <w:color w:val="000000"/>
+                <w:sz w:val="20"/>
+                <w:szCs w:val="20"/>
+              </w:rPr>
+              <w:t>.2</w:t>
             </w:r>
             <w:r>
               <w:rPr>
@@ -1477,6 +1594,15 @@
                 <w:sz w:val="20"/>
                 <w:szCs w:val="20"/>
               </w:rPr>
+              <w:t>.2</w:t>
+            </w:r>
+            <w:r>
+              <w:rPr>
+                <w:rFonts w:ascii="Arial" w:eastAsia="Times New Roman" w:hAnsi="Arial" w:cs="Arial"/>
+                <w:color w:val="000000"/>
+                <w:sz w:val="20"/>
+                <w:szCs w:val="20"/>
+              </w:rPr>
               <w:t>%</w:t>
             </w:r>
           </w:p>
@@ -1525,7 +1651,7 @@
                 <w:sz w:val="20"/>
                 <w:szCs w:val="20"/>
               </w:rPr>
-              <w:t>60</w:t>
+              <w:t>59.8</w:t>
             </w:r>
             <w:r>
               <w:rPr>
@@ -1616,7 +1742,16 @@
                 <w:sz w:val="20"/>
                 <w:szCs w:val="20"/>
               </w:rPr>
-              <w:t>95</w:t>
+              <w:t>9</w:t>
+            </w:r>
+            <w:r>
+              <w:rPr>
+                <w:rFonts w:ascii="Arial" w:eastAsia="Times New Roman" w:hAnsi="Arial" w:cs="Arial"/>
+                <w:color w:val="000000"/>
+                <w:sz w:val="20"/>
+                <w:szCs w:val="20"/>
+              </w:rPr>
+              <w:t>4.9</w:t>
             </w:r>
             <w:r>
               <w:rPr>
@@ -1673,7 +1808,7 @@
                 <w:sz w:val="20"/>
                 <w:szCs w:val="20"/>
               </w:rPr>
-              <w:t>&gt;99.9</w:t>
+              <w:t>99.9</w:t>
             </w:r>
             <w:r>
               <w:rPr>
@@ -1854,7 +1989,16 @@
                 <w:sz w:val="20"/>
                 <w:szCs w:val="20"/>
               </w:rPr>
-              <w:t>&gt;99.9</w:t>
+              <w:t>99.</w:t>
+            </w:r>
+            <w:r>
+              <w:rPr>
+                <w:rFonts w:ascii="Arial" w:eastAsia="Times New Roman" w:hAnsi="Arial" w:cs="Arial"/>
+                <w:color w:val="000000"/>
+                <w:sz w:val="20"/>
+                <w:szCs w:val="20"/>
+              </w:rPr>
+              <w:t>8</w:t>
             </w:r>
             <w:r>
               <w:rPr>
@@ -2499,7 +2643,16 @@
                 <w:sz w:val="20"/>
                 <w:szCs w:val="20"/>
               </w:rPr>
-              <w:t>&gt;99.9</w:t>
+              <w:t>99.</w:t>
+            </w:r>
+            <w:r>
+              <w:rPr>
+                <w:rFonts w:ascii="Arial" w:eastAsia="Times New Roman" w:hAnsi="Arial" w:cs="Arial"/>
+                <w:color w:val="000000"/>
+                <w:sz w:val="20"/>
+                <w:szCs w:val="20"/>
+              </w:rPr>
+              <w:t>9</w:t>
             </w:r>
             <w:r>
               <w:rPr>
@@ -2589,7 +2742,16 @@
                 <w:sz w:val="20"/>
                 <w:szCs w:val="20"/>
               </w:rPr>
-              <w:t>94</w:t>
+              <w:t>9</w:t>
+            </w:r>
+            <w:r>
+              <w:rPr>
+                <w:rFonts w:ascii="Arial" w:eastAsia="Times New Roman" w:hAnsi="Arial" w:cs="Arial"/>
+                <w:color w:val="000000"/>
+                <w:sz w:val="20"/>
+                <w:szCs w:val="20"/>
+              </w:rPr>
+              <w:t>3.9</w:t>
             </w:r>
             <w:r>
               <w:rPr>
@@ -2745,6 +2907,15 @@
                 <w:sz w:val="20"/>
                 <w:szCs w:val="20"/>
               </w:rPr>
+              <w:t>.4</w:t>
+            </w:r>
+            <w:r>
+              <w:rPr>
+                <w:rFonts w:ascii="Arial" w:eastAsia="Times New Roman" w:hAnsi="Arial" w:cs="Arial"/>
+                <w:color w:val="000000"/>
+                <w:sz w:val="20"/>
+                <w:szCs w:val="20"/>
+              </w:rPr>
               <w:t>%</w:t>
             </w:r>
           </w:p>
@@ -2881,7 +3052,16 @@
                 <w:sz w:val="20"/>
                 <w:szCs w:val="20"/>
               </w:rPr>
-              <w:t>95</w:t>
+              <w:t>9</w:t>
+            </w:r>
+            <w:r>
+              <w:rPr>
+                <w:rFonts w:ascii="Arial" w:eastAsia="Times New Roman" w:hAnsi="Arial" w:cs="Arial"/>
+                <w:color w:val="000000"/>
+                <w:sz w:val="20"/>
+                <w:szCs w:val="20"/>
+              </w:rPr>
+              <w:t>5.2</w:t>
             </w:r>
             <w:r>
               <w:rPr>
@@ -2938,7 +3118,7 @@
                 <w:sz w:val="20"/>
                 <w:szCs w:val="20"/>
               </w:rPr>
-              <w:t>&gt;99.9</w:t>
+              <w:t>99.9</w:t>
             </w:r>
             <w:r>
               <w:rPr>
@@ -3027,7 +3207,16 @@
                 <w:sz w:val="20"/>
                 <w:szCs w:val="20"/>
               </w:rPr>
-              <w:t>96</w:t>
+              <w:t>9</w:t>
+            </w:r>
+            <w:r>
+              <w:rPr>
+                <w:rFonts w:ascii="Arial" w:eastAsia="Times New Roman" w:hAnsi="Arial" w:cs="Arial"/>
+                <w:color w:val="000000"/>
+                <w:sz w:val="20"/>
+                <w:szCs w:val="20"/>
+              </w:rPr>
+              <w:t>5.9</w:t>
             </w:r>
             <w:r>
               <w:rPr>
@@ -3383,6 +3572,15 @@
                 <w:sz w:val="20"/>
                 <w:szCs w:val="20"/>
               </w:rPr>
+              <w:t>.4</w:t>
+            </w:r>
+            <w:r>
+              <w:rPr>
+                <w:rFonts w:ascii="Arial" w:eastAsia="Times New Roman" w:hAnsi="Arial" w:cs="Arial"/>
+                <w:color w:val="000000"/>
+                <w:sz w:val="20"/>
+                <w:szCs w:val="20"/>
+              </w:rPr>
               <w:t>%</w:t>
             </w:r>
           </w:p>
@@ -3473,6 +3671,15 @@
                 <w:sz w:val="20"/>
                 <w:szCs w:val="20"/>
               </w:rPr>
+              <w:t>.2</w:t>
+            </w:r>
+            <w:r>
+              <w:rPr>
+                <w:rFonts w:ascii="Arial" w:eastAsia="Times New Roman" w:hAnsi="Arial" w:cs="Arial"/>
+                <w:color w:val="000000"/>
+                <w:sz w:val="20"/>
+                <w:szCs w:val="20"/>
+              </w:rPr>
               <w:t>%</w:t>
             </w:r>
           </w:p>
@@ -3521,6 +3728,15 @@
                 <w:szCs w:val="20"/>
               </w:rPr>
               <w:t>72</w:t>
+            </w:r>
+            <w:r>
+              <w:rPr>
+                <w:rFonts w:ascii="Arial" w:eastAsia="Times New Roman" w:hAnsi="Arial" w:cs="Arial"/>
+                <w:color w:val="000000"/>
+                <w:sz w:val="20"/>
+                <w:szCs w:val="20"/>
+              </w:rPr>
+              <w:t>.5</w:t>
             </w:r>
             <w:r>
               <w:rPr>

</xml_diff>